<commit_message>
added my section of report
</commit_message>
<xml_diff>
--- a/sps/cw/cw2/SPS REPORT Aaron.docx
+++ b/sps/cw/cw2/SPS REPORT Aaron.docx
@@ -25,7 +25,7 @@
           <w:noProof/>
         </w:rPr>
         <w:drawing>
-          <wp:anchor distT="0" distB="0" distL="114300" distR="114300" simplePos="0" relativeHeight="251658240" behindDoc="0" locked="0" layoutInCell="1" allowOverlap="1">
+          <wp:anchor distT="0" distB="0" distL="114300" distR="114300" simplePos="0" relativeHeight="251658240" behindDoc="0" locked="0" layoutInCell="1" allowOverlap="1" wp14:anchorId="565CF5F7" wp14:editId="4754E96F">
             <wp:simplePos x="0" y="0"/>
             <wp:positionH relativeFrom="column">
               <wp:posOffset>2675405</wp:posOffset>
@@ -100,10 +100,13 @@
         <w:t xml:space="preserve"> were linearly separable</w:t>
       </w:r>
       <w:r>
-        <w:t xml:space="preserve">, as looking at the scatter plots it was quite apparent that class 2 (Red) had a decent amount of </w:t>
-      </w:r>
-      <w:r>
-        <w:t>couldn’t have a linear separation from</w:t>
+        <w:t xml:space="preserve">, as looking at the scatter plots it was quite apparent that class 2 (Red) </w:t>
+      </w:r>
+      <w:r>
+        <w:t>didn’t have much</w:t>
+      </w:r>
+      <w:r>
+        <w:t xml:space="preserve"> linear separation from</w:t>
       </w:r>
       <w:r>
         <w:t xml:space="preserve"> the other two classes regardless of which feature pairs were selected.</w:t>
@@ -132,7 +135,7 @@
           <w:noProof/>
         </w:rPr>
         <w:drawing>
-          <wp:anchor distT="0" distB="0" distL="114300" distR="114300" simplePos="0" relativeHeight="251660288" behindDoc="0" locked="0" layoutInCell="1" allowOverlap="1">
+          <wp:anchor distT="0" distB="0" distL="114300" distR="114300" simplePos="0" relativeHeight="251660288" behindDoc="0" locked="0" layoutInCell="1" allowOverlap="1" wp14:anchorId="1F8C25F6" wp14:editId="5E9911A7">
             <wp:simplePos x="0" y="0"/>
             <wp:positionH relativeFrom="column">
               <wp:posOffset>4364355</wp:posOffset>
@@ -192,7 +195,7 @@
           <w:noProof/>
         </w:rPr>
         <w:drawing>
-          <wp:anchor distT="0" distB="0" distL="114300" distR="114300" simplePos="0" relativeHeight="251659264" behindDoc="0" locked="0" layoutInCell="1" allowOverlap="1">
+          <wp:anchor distT="0" distB="0" distL="114300" distR="114300" simplePos="0" relativeHeight="251659264" behindDoc="0" locked="0" layoutInCell="1" allowOverlap="1" wp14:anchorId="314711DB" wp14:editId="0E84BE67">
             <wp:simplePos x="0" y="0"/>
             <wp:positionH relativeFrom="column">
               <wp:posOffset>2675255</wp:posOffset>
@@ -253,7 +256,15 @@
         <w:t>Shown to the side features 7 and 6 were passed over in favour of features 7 and 1 due to both pairs having a similar degree of clustering and separated</w:t>
       </w:r>
       <w:r>
-        <w:t xml:space="preserve"> groups, but with 7 and 1 being less clearly correlated with each other. On the other hand pairs such as features 6 and 5 weren’t considered as while they do also show a degree of clustering the lack of any clear separation between classes would result in any classifier we created being inaccurate for identifying classes 1 and 3, and almost useless for identifying class 2.</w:t>
+        <w:t xml:space="preserve"> groups, but with 7 and 1 being less clearly correlated with each other. On the other hand pairs such as features 6 and 5 weren’t considered as while they do also show a degree of clustering the lack of any clear separation between classes would result in any </w:t>
+      </w:r>
+      <w:proofErr w:type="gramStart"/>
+      <w:r>
+        <w:t>classifier</w:t>
+      </w:r>
+      <w:proofErr w:type="gramEnd"/>
+      <w:r>
+        <w:t xml:space="preserve"> we created being inaccurate for identifying classes 1 and 3, and almost useless for identifying class 2.</w:t>
       </w:r>
     </w:p>
     <w:p/>
@@ -276,7 +287,15 @@
         <w:t>hen going from K = 5 to K = 6.</w:t>
       </w:r>
       <w:r>
-        <w:t xml:space="preserve"> This drop in accuracy could be for a variety of reasons, but is most likely due to an edge case from any of the classes that perhaps didn’t have a single modal neighbour class for </w:t>
+        <w:t xml:space="preserve"> This </w:t>
+      </w:r>
+      <w:proofErr w:type="gramStart"/>
+      <w:r>
+        <w:t>drop in</w:t>
+      </w:r>
+      <w:proofErr w:type="gramEnd"/>
+      <w:r>
+        <w:t xml:space="preserve"> accuracy could be for a variety of reasons, but is most likely due to an edge case from any of the classes that perhaps didn’t have a single modal neighbour class for </w:t>
       </w:r>
       <w:r>
         <w:t xml:space="preserve">K=5 having its extra nearest neighbour be from the incorrect class. </w:t>
@@ -331,7 +350,7 @@
           <w:noProof/>
         </w:rPr>
         <w:drawing>
-          <wp:anchor distT="0" distB="0" distL="114300" distR="114300" simplePos="0" relativeHeight="251662336" behindDoc="0" locked="0" layoutInCell="1" allowOverlap="1">
+          <wp:anchor distT="0" distB="0" distL="114300" distR="114300" simplePos="0" relativeHeight="251662336" behindDoc="0" locked="0" layoutInCell="1" allowOverlap="1" wp14:anchorId="15891F9B" wp14:editId="488E3AE6">
             <wp:simplePos x="0" y="0"/>
             <wp:positionH relativeFrom="column">
               <wp:posOffset>4328160</wp:posOffset>
@@ -391,7 +410,7 @@
           <w:noProof/>
         </w:rPr>
         <w:drawing>
-          <wp:anchor distT="0" distB="0" distL="114300" distR="114300" simplePos="0" relativeHeight="251661312" behindDoc="0" locked="0" layoutInCell="1" allowOverlap="1" wp14:anchorId="1F309C6C">
+          <wp:anchor distT="0" distB="0" distL="114300" distR="114300" simplePos="0" relativeHeight="251661312" behindDoc="0" locked="0" layoutInCell="1" allowOverlap="1" wp14:anchorId="13766F3C" wp14:editId="419616EE">
             <wp:simplePos x="0" y="0"/>
             <wp:positionH relativeFrom="column">
               <wp:posOffset>2174240</wp:posOffset>
@@ -466,7 +485,7 @@
         <mc:AlternateContent>
           <mc:Choice Requires="wps">
             <w:drawing>
-              <wp:anchor distT="0" distB="0" distL="114300" distR="114300" simplePos="0" relativeHeight="251666432" behindDoc="0" locked="0" layoutInCell="1" allowOverlap="1" wp14:anchorId="2659BF22" wp14:editId="5C064408">
+              <wp:anchor distT="0" distB="0" distL="114300" distR="114300" simplePos="0" relativeHeight="251666432" behindDoc="0" locked="0" layoutInCell="1" allowOverlap="1" wp14:anchorId="35FA82E6" wp14:editId="667C949C">
                 <wp:simplePos x="0" y="0"/>
                 <wp:positionH relativeFrom="column">
                   <wp:posOffset>4328160</wp:posOffset>
@@ -531,11 +550,11 @@
           </mc:Choice>
           <mc:Fallback>
             <w:pict>
-              <v:shapetype w14:anchorId="2659BF22" id="_x0000_t202" coordsize="21600,21600" o:spt="202" path="m,l,21600r21600,l21600,xe">
+              <v:shapetype w14:anchorId="35FA82E6" id="_x0000_t202" coordsize="21600,21600" o:spt="202" path="m,l,21600r21600,l21600,xe">
                 <v:stroke joinstyle="miter"/>
                 <v:path gradientshapeok="t" o:connecttype="rect"/>
               </v:shapetype>
-              <v:shape id="Text Box 9" o:spid="_x0000_s1026" type="#_x0000_t202" style="position:absolute;margin-left:340.8pt;margin-top:84.4pt;width:182.2pt;height:12.6pt;z-index:251666432;visibility:visible;mso-wrap-style:square;mso-height-percent:0;mso-wrap-distance-left:9pt;mso-wrap-distance-top:0;mso-wrap-distance-right:9pt;mso-wrap-distance-bottom:0;mso-position-horizontal:absolute;mso-position-horizontal-relative:text;mso-position-vertical:absolute;mso-position-vertical-relative:text;mso-height-percent:0;mso-height-relative:margin;v-text-anchor:top" o:gfxdata="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" stroked="f">
+              <v:shape id="Text Box 9" o:spid="_x0000_s1026" type="#_x0000_t202" style="position:absolute;margin-left:340.8pt;margin-top:84.4pt;width:182.2pt;height:12.6pt;z-index:251666432;visibility:visible;mso-wrap-style:square;mso-height-percent:0;mso-wrap-distance-left:9pt;mso-wrap-distance-top:0;mso-wrap-distance-right:9pt;mso-wrap-distance-bottom:0;mso-position-horizontal:absolute;mso-position-horizontal-relative:text;mso-position-vertical:absolute;mso-position-vertical-relative:text;mso-height-percent:0;mso-height-relative:margin;v-text-anchor:top" o:gfxdata="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" stroked="f">
                 <v:textbox inset="0,0,0,0">
                   <w:txbxContent>
                     <w:p>
@@ -565,7 +584,7 @@
         <mc:AlternateContent>
           <mc:Choice Requires="wps">
             <w:drawing>
-              <wp:anchor distT="0" distB="0" distL="114300" distR="114300" simplePos="0" relativeHeight="251664384" behindDoc="0" locked="0" layoutInCell="1" allowOverlap="1" wp14:anchorId="45EF99F4" wp14:editId="13F21044">
+              <wp:anchor distT="0" distB="0" distL="114300" distR="114300" simplePos="0" relativeHeight="251664384" behindDoc="0" locked="0" layoutInCell="1" allowOverlap="1" wp14:anchorId="545E0375" wp14:editId="35B770BA">
                 <wp:simplePos x="0" y="0"/>
                 <wp:positionH relativeFrom="column">
                   <wp:posOffset>2167938</wp:posOffset>
@@ -630,7 +649,7 @@
           </mc:Choice>
           <mc:Fallback>
             <w:pict>
-              <v:shape w14:anchorId="45EF99F4" id="Text Box 1" o:spid="_x0000_s1027" type="#_x0000_t202" style="position:absolute;margin-left:170.7pt;margin-top:85.3pt;width:182.2pt;height:12pt;z-index:251664384;visibility:visible;mso-wrap-style:square;mso-height-percent:0;mso-wrap-distance-left:9pt;mso-wrap-distance-top:0;mso-wrap-distance-right:9pt;mso-wrap-distance-bottom:0;mso-position-horizontal:absolute;mso-position-horizontal-relative:text;mso-position-vertical:absolute;mso-position-vertical-relative:text;mso-height-percent:0;mso-height-relative:margin;v-text-anchor:top" o:gfxdata="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" stroked="f">
+              <v:shape w14:anchorId="545E0375" id="Text Box 1" o:spid="_x0000_s1027" type="#_x0000_t202" style="position:absolute;margin-left:170.7pt;margin-top:85.3pt;width:182.2pt;height:12pt;z-index:251664384;visibility:visible;mso-wrap-style:square;mso-height-percent:0;mso-wrap-distance-left:9pt;mso-wrap-distance-top:0;mso-wrap-distance-right:9pt;mso-wrap-distance-bottom:0;mso-position-horizontal:absolute;mso-position-horizontal-relative:text;mso-position-vertical:absolute;mso-position-vertical-relative:text;mso-height-percent:0;mso-height-relative:margin;v-text-anchor:top" o:gfxdata="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" stroked="f">
                 <v:textbox inset="0,0,0,0">
                   <w:txbxContent>
                     <w:p>
@@ -685,7 +704,7 @@
           <w:u w:val="single"/>
         </w:rPr>
         <w:drawing>
-          <wp:anchor distT="0" distB="0" distL="114300" distR="114300" simplePos="0" relativeHeight="251667456" behindDoc="0" locked="0" layoutInCell="1" allowOverlap="1">
+          <wp:anchor distT="0" distB="0" distL="114300" distR="114300" simplePos="0" relativeHeight="251667456" behindDoc="0" locked="0" layoutInCell="1" allowOverlap="1" wp14:anchorId="596C6583" wp14:editId="2E7F398B">
             <wp:simplePos x="0" y="0"/>
             <wp:positionH relativeFrom="column">
               <wp:posOffset>3341406</wp:posOffset>
@@ -768,7 +787,7 @@
           <w:noProof/>
         </w:rPr>
         <w:drawing>
-          <wp:anchor distT="0" distB="0" distL="114300" distR="114300" simplePos="0" relativeHeight="251668480" behindDoc="0" locked="0" layoutInCell="1" allowOverlap="1">
+          <wp:anchor distT="0" distB="0" distL="114300" distR="114300" simplePos="0" relativeHeight="251668480" behindDoc="0" locked="0" layoutInCell="1" allowOverlap="1" wp14:anchorId="61CF5300" wp14:editId="69B0081B">
             <wp:simplePos x="0" y="0"/>
             <wp:positionH relativeFrom="column">
               <wp:posOffset>4486275</wp:posOffset>
@@ -828,7 +847,7 @@
           <w:noProof/>
         </w:rPr>
         <w:drawing>
-          <wp:anchor distT="0" distB="0" distL="114300" distR="114300" simplePos="0" relativeHeight="251669504" behindDoc="0" locked="0" layoutInCell="1" allowOverlap="1">
+          <wp:anchor distT="0" distB="0" distL="114300" distR="114300" simplePos="0" relativeHeight="251669504" behindDoc="0" locked="0" layoutInCell="1" allowOverlap="1" wp14:anchorId="2133DD3C" wp14:editId="5DBB1013">
             <wp:simplePos x="0" y="0"/>
             <wp:positionH relativeFrom="column">
               <wp:posOffset>2686685</wp:posOffset>
@@ -892,7 +911,7 @@
         <mc:AlternateContent>
           <mc:Choice Requires="wps">
             <w:drawing>
-              <wp:anchor distT="0" distB="0" distL="114300" distR="114300" simplePos="0" relativeHeight="251673600" behindDoc="0" locked="0" layoutInCell="1" allowOverlap="1" wp14:anchorId="00F5CBF6" wp14:editId="709E4B92">
+              <wp:anchor distT="0" distB="0" distL="114300" distR="114300" simplePos="0" relativeHeight="251673600" behindDoc="0" locked="0" layoutInCell="1" allowOverlap="1" wp14:anchorId="6C649B77" wp14:editId="6AAD1A04">
                 <wp:simplePos x="0" y="0"/>
                 <wp:positionH relativeFrom="column">
                   <wp:posOffset>4478020</wp:posOffset>
@@ -957,7 +976,7 @@
           </mc:Choice>
           <mc:Fallback>
             <w:pict>
-              <v:shape w14:anchorId="00F5CBF6" id="Text Box 14" o:spid="_x0000_s1028" type="#_x0000_t202" style="position:absolute;margin-left:352.6pt;margin-top:109.8pt;width:161.4pt;height:11.65pt;z-index:251673600;visibility:visible;mso-wrap-style:square;mso-height-percent:0;mso-wrap-distance-left:9pt;mso-wrap-distance-top:0;mso-wrap-distance-right:9pt;mso-wrap-distance-bottom:0;mso-position-horizontal:absolute;mso-position-horizontal-relative:text;mso-position-vertical:absolute;mso-position-vertical-relative:text;mso-height-percent:0;mso-height-relative:margin;v-text-anchor:top" o:gfxdata="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" stroked="f">
+              <v:shape w14:anchorId="6C649B77" id="Text Box 14" o:spid="_x0000_s1028" type="#_x0000_t202" style="position:absolute;margin-left:352.6pt;margin-top:109.8pt;width:161.4pt;height:11.65pt;z-index:251673600;visibility:visible;mso-wrap-style:square;mso-height-percent:0;mso-wrap-distance-left:9pt;mso-wrap-distance-top:0;mso-wrap-distance-right:9pt;mso-wrap-distance-bottom:0;mso-position-horizontal:absolute;mso-position-horizontal-relative:text;mso-position-vertical:absolute;mso-position-vertical-relative:text;mso-height-percent:0;mso-height-relative:margin;v-text-anchor:top" o:gfxdata="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" stroked="f">
                 <v:textbox inset="0,0,0,0">
                   <w:txbxContent>
                     <w:p>
@@ -987,7 +1006,7 @@
         <mc:AlternateContent>
           <mc:Choice Requires="wps">
             <w:drawing>
-              <wp:anchor distT="0" distB="0" distL="114300" distR="114300" simplePos="0" relativeHeight="251671552" behindDoc="0" locked="0" layoutInCell="1" allowOverlap="1" wp14:anchorId="019CDC3B" wp14:editId="79B97243">
+              <wp:anchor distT="0" distB="0" distL="114300" distR="114300" simplePos="0" relativeHeight="251671552" behindDoc="0" locked="0" layoutInCell="1" allowOverlap="1" wp14:anchorId="0DCBF9FA" wp14:editId="65419C39">
                 <wp:simplePos x="0" y="0"/>
                 <wp:positionH relativeFrom="column">
                   <wp:posOffset>2680335</wp:posOffset>
@@ -1029,11 +1048,9 @@
                                 <w:noProof/>
                               </w:rPr>
                             </w:pPr>
-                            <w:bookmarkStart w:id="0" w:name="_GoBack"/>
                             <w:r>
                               <w:t>K = 3</w:t>
                             </w:r>
-                            <w:bookmarkEnd w:id="0"/>
                           </w:p>
                         </w:txbxContent>
                       </wps:txbx>
@@ -1054,7 +1071,7 @@
           </mc:Choice>
           <mc:Fallback>
             <w:pict>
-              <v:shape w14:anchorId="019CDC3B" id="Text Box 13" o:spid="_x0000_s1029" type="#_x0000_t202" style="position:absolute;margin-left:211.05pt;margin-top:109.8pt;width:163.7pt;height:11.65pt;z-index:251671552;visibility:visible;mso-wrap-style:square;mso-height-percent:0;mso-wrap-distance-left:9pt;mso-wrap-distance-top:0;mso-wrap-distance-right:9pt;mso-wrap-distance-bottom:0;mso-position-horizontal:absolute;mso-position-horizontal-relative:text;mso-position-vertical:absolute;mso-position-vertical-relative:text;mso-height-percent:0;mso-height-relative:margin;v-text-anchor:top" o:gfxdata="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" stroked="f">
+              <v:shape w14:anchorId="0DCBF9FA" id="Text Box 13" o:spid="_x0000_s1029" type="#_x0000_t202" style="position:absolute;margin-left:211.05pt;margin-top:109.8pt;width:163.7pt;height:11.65pt;z-index:251671552;visibility:visible;mso-wrap-style:square;mso-height-percent:0;mso-wrap-distance-left:9pt;mso-wrap-distance-top:0;mso-wrap-distance-right:9pt;mso-wrap-distance-bottom:0;mso-position-horizontal:absolute;mso-position-horizontal-relative:text;mso-position-vertical:absolute;mso-position-vertical-relative:text;mso-height-percent:0;mso-height-relative:margin;v-text-anchor:top" o:gfxdata="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" stroked="f">
                 <v:textbox inset="0,0,0,0">
                   <w:txbxContent>
                     <w:p>
@@ -1065,11 +1082,9 @@
                           <w:noProof/>
                         </w:rPr>
                       </w:pPr>
-                      <w:bookmarkStart w:id="1" w:name="_GoBack"/>
                       <w:r>
                         <w:t>K = 3</w:t>
                       </w:r>
-                      <w:bookmarkEnd w:id="1"/>
                     </w:p>
                   </w:txbxContent>
                 </v:textbox>
@@ -1108,6 +1123,965 @@
       </w:r>
       <w:r>
         <w:t>The scatter plot shows this is because of the clusters for classes 2 and 3 not being separated, which means any data from these classes could be surrounded by data from the other.</w:t>
+      </w:r>
+    </w:p>
+    <w:p>
+      <w:pPr>
+        <w:rPr>
+          <w:u w:val="single"/>
+        </w:rPr>
+      </w:pPr>
+      <w:r>
+        <w:rPr>
+          <w:u w:val="single"/>
+        </w:rPr>
+        <w:lastRenderedPageBreak/>
+        <w:t>Naïve Bayes Classifier</w:t>
+      </w:r>
+    </w:p>
+    <w:p>
+      <w:r>
+        <w:rPr>
+          <w:noProof/>
+        </w:rPr>
+        <w:drawing>
+          <wp:anchor distT="0" distB="0" distL="114300" distR="114300" simplePos="0" relativeHeight="251674624" behindDoc="0" locked="0" layoutInCell="1" allowOverlap="1" wp14:anchorId="091049BA" wp14:editId="4CC89FB4">
+            <wp:simplePos x="0" y="0"/>
+            <wp:positionH relativeFrom="margin">
+              <wp:posOffset>3466465</wp:posOffset>
+            </wp:positionH>
+            <wp:positionV relativeFrom="paragraph">
+              <wp:posOffset>250190</wp:posOffset>
+            </wp:positionV>
+            <wp:extent cx="2848610" cy="2138680"/>
+            <wp:effectExtent l="0" t="0" r="8890" b="0"/>
+            <wp:wrapSquare wrapText="bothSides"/>
+            <wp:docPr id="5" name="Picture 5"/>
+            <wp:cNvGraphicFramePr>
+              <a:graphicFrameLocks xmlns:a="http://schemas.openxmlformats.org/drawingml/2006/main" noChangeAspect="1"/>
+            </wp:cNvGraphicFramePr>
+            <a:graphic xmlns:a="http://schemas.openxmlformats.org/drawingml/2006/main">
+              <a:graphicData uri="http://schemas.openxmlformats.org/drawingml/2006/picture">
+                <pic:pic xmlns:pic="http://schemas.openxmlformats.org/drawingml/2006/picture">
+                  <pic:nvPicPr>
+                    <pic:cNvPr id="0" name="Picture 1"/>
+                    <pic:cNvPicPr>
+                      <a:picLocks noChangeAspect="1" noChangeArrowheads="1"/>
+                    </pic:cNvPicPr>
+                  </pic:nvPicPr>
+                  <pic:blipFill>
+                    <a:blip r:embed="rId13">
+                      <a:extLst>
+                        <a:ext uri="{28A0092B-C50C-407E-A947-70E740481C1C}">
+                          <a14:useLocalDpi xmlns:a14="http://schemas.microsoft.com/office/drawing/2010/main" val="0"/>
+                        </a:ext>
+                      </a:extLst>
+                    </a:blip>
+                    <a:srcRect/>
+                    <a:stretch>
+                      <a:fillRect/>
+                    </a:stretch>
+                  </pic:blipFill>
+                  <pic:spPr bwMode="auto">
+                    <a:xfrm>
+                      <a:off x="0" y="0"/>
+                      <a:ext cx="2848610" cy="2138680"/>
+                    </a:xfrm>
+                    <a:prstGeom prst="rect">
+                      <a:avLst/>
+                    </a:prstGeom>
+                    <a:noFill/>
+                    <a:ln>
+                      <a:noFill/>
+                    </a:ln>
+                  </pic:spPr>
+                </pic:pic>
+              </a:graphicData>
+            </a:graphic>
+            <wp14:sizeRelH relativeFrom="margin">
+              <wp14:pctWidth>0</wp14:pctWidth>
+            </wp14:sizeRelH>
+            <wp14:sizeRelV relativeFrom="margin">
+              <wp14:pctHeight>0</wp14:pctHeight>
+            </wp14:sizeRelV>
+          </wp:anchor>
+        </w:drawing>
+      </w:r>
+      <w:r>
+        <w:rPr>
+          <w:noProof/>
+        </w:rPr>
+        <mc:AlternateContent>
+          <mc:Choice Requires="wps">
+            <w:drawing>
+              <wp:anchor distT="0" distB="0" distL="114300" distR="114300" simplePos="0" relativeHeight="251676672" behindDoc="0" locked="0" layoutInCell="1" allowOverlap="1" wp14:anchorId="3DA63217" wp14:editId="2B9A379B">
+                <wp:simplePos x="0" y="0"/>
+                <wp:positionH relativeFrom="column">
+                  <wp:posOffset>3656965</wp:posOffset>
+                </wp:positionH>
+                <wp:positionV relativeFrom="paragraph">
+                  <wp:posOffset>2305050</wp:posOffset>
+                </wp:positionV>
+                <wp:extent cx="2658110" cy="635"/>
+                <wp:effectExtent l="0" t="0" r="0" b="0"/>
+                <wp:wrapSquare wrapText="bothSides"/>
+                <wp:docPr id="7" name="Text Box 7"/>
+                <wp:cNvGraphicFramePr/>
+                <a:graphic xmlns:a="http://schemas.openxmlformats.org/drawingml/2006/main">
+                  <a:graphicData uri="http://schemas.microsoft.com/office/word/2010/wordprocessingShape">
+                    <wps:wsp>
+                      <wps:cNvSpPr txBox="1"/>
+                      <wps:spPr>
+                        <a:xfrm>
+                          <a:off x="0" y="0"/>
+                          <a:ext cx="2658110" cy="635"/>
+                        </a:xfrm>
+                        <a:prstGeom prst="rect">
+                          <a:avLst/>
+                        </a:prstGeom>
+                        <a:solidFill>
+                          <a:prstClr val="white"/>
+                        </a:solidFill>
+                        <a:ln>
+                          <a:noFill/>
+                        </a:ln>
+                      </wps:spPr>
+                      <wps:txbx>
+                        <w:txbxContent>
+                          <w:p>
+                            <w:pPr>
+                              <w:pStyle w:val="Caption"/>
+                              <w:jc w:val="center"/>
+                              <w:rPr>
+                                <w:noProof/>
+                                <w:sz w:val="24"/>
+                                <w:szCs w:val="24"/>
+                              </w:rPr>
+                            </w:pPr>
+                            <w:r>
+                              <w:t>Naïve Bayes Confusion Matrix</w:t>
+                            </w:r>
+                          </w:p>
+                        </w:txbxContent>
+                      </wps:txbx>
+                      <wps:bodyPr rot="0" spcFirstLastPara="0" vertOverflow="overflow" horzOverflow="overflow" vert="horz" wrap="square" lIns="0" tIns="0" rIns="0" bIns="0" numCol="1" spcCol="0" rtlCol="0" fromWordArt="0" anchor="t" anchorCtr="0" forceAA="0" compatLnSpc="1">
+                        <a:prstTxWarp prst="textNoShape">
+                          <a:avLst/>
+                        </a:prstTxWarp>
+                        <a:spAutoFit/>
+                      </wps:bodyPr>
+                    </wps:wsp>
+                  </a:graphicData>
+                </a:graphic>
+              </wp:anchor>
+            </w:drawing>
+          </mc:Choice>
+          <mc:Fallback>
+            <w:pict>
+              <v:shape w14:anchorId="3DA63217" id="Text Box 7" o:spid="_x0000_s1030" type="#_x0000_t202" style="position:absolute;margin-left:287.95pt;margin-top:181.5pt;width:209.3pt;height:.05pt;z-index:251676672;visibility:visible;mso-wrap-style:square;mso-wrap-distance-left:9pt;mso-wrap-distance-top:0;mso-wrap-distance-right:9pt;mso-wrap-distance-bottom:0;mso-position-horizontal:absolute;mso-position-horizontal-relative:text;mso-position-vertical:absolute;mso-position-vertical-relative:text;v-text-anchor:top" o:gfxdata="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" stroked="f">
+                <v:textbox style="mso-fit-shape-to-text:t" inset="0,0,0,0">
+                  <w:txbxContent>
+                    <w:p>
+                      <w:pPr>
+                        <w:pStyle w:val="Caption"/>
+                        <w:jc w:val="center"/>
+                        <w:rPr>
+                          <w:noProof/>
+                          <w:sz w:val="24"/>
+                          <w:szCs w:val="24"/>
+                        </w:rPr>
+                      </w:pPr>
+                      <w:r>
+                        <w:t>Naïve Bayes Confusion Matrix</w:t>
+                      </w:r>
+                    </w:p>
+                  </w:txbxContent>
+                </v:textbox>
+                <w10:wrap type="square"/>
+              </v:shape>
+            </w:pict>
+          </mc:Fallback>
+        </mc:AlternateContent>
+      </w:r>
+      <w:r>
+        <w:t>Our Naïve Bayes Classifier had an accuracy of 77% when run on the test with our feature selection</w:t>
+      </w:r>
+      <w:r>
+        <w:t>, which is less accurate than our KNN classifier</w:t>
+      </w:r>
+      <w:r>
+        <w:t xml:space="preserve"> for all tested </w:t>
+      </w:r>
+      <w:r>
+        <w:rPr>
+          <w:i/>
+        </w:rPr>
+        <w:t>k</w:t>
+      </w:r>
+      <w:r>
+        <w:t>. T</w:t>
+      </w:r>
+      <w:r>
+        <w:t xml:space="preserve">his is </w:t>
+      </w:r>
+      <w:r>
+        <w:t xml:space="preserve">likely due to our features 1 and 7 not being perfectly independent, as we assume for our Naïve-Bayes classifier. </w:t>
+      </w:r>
+      <w:r>
+        <w:t>Though it is not strong, there is</w:t>
+      </w:r>
+      <w:r>
+        <w:t xml:space="preserve"> some</w:t>
+      </w:r>
+      <w:r>
+        <w:t xml:space="preserve"> correlation between the two features, which causes the Naïve Bayes Classifier to perform worse than it would if the features were truly independent.</w:t>
+      </w:r>
+    </w:p>
+    <w:p/>
+    <w:p>
+      <w:r>
+        <w:t>We can tell from the confusion matrix that our Naïve Bayes classifier is performing well on classes 1 and 3- better even than a low-</w:t>
+      </w:r>
+      <w:r>
+        <w:rPr>
+          <w:i/>
+        </w:rPr>
+        <w:t>k</w:t>
+      </w:r>
+      <w:r>
+        <w:t xml:space="preserve"> run of our KNN classifier.</w:t>
+      </w:r>
+      <w:r>
+        <w:t xml:space="preserve"> Its issues come from class 2</w:t>
+      </w:r>
+      <w:r>
+        <w:t xml:space="preserve">, and are largely due to class 2 data points being mislabelled as class 1. This behaviour is consistent with the scatter plot shown earlier, which depicts some overlap between the two classes. The KNN classifier performs better here, likely because the class 2 data points which </w:t>
+      </w:r>
+      <w:r>
+        <w:t>are inside the class 1 vector space</w:t>
+      </w:r>
+      <w:r>
+        <w:t xml:space="preserve"> are themselves clustered very closely. This makes them more likely to be correctly identified by the KNN classifier, as even though they are </w:t>
+      </w:r>
+      <w:r>
+        <w:t>in the middle of</w:t>
+      </w:r>
+      <w:r>
+        <w:t xml:space="preserve"> </w:t>
+      </w:r>
+      <w:r>
+        <w:t xml:space="preserve">many </w:t>
+      </w:r>
+      <w:r>
+        <w:t>class 1 data points, the</w:t>
+      </w:r>
+      <w:r>
+        <w:t>ir immediate neighbours are other class 2 data points. The same does not hold true for the Naïve Bayes classifier, as the probability of these outlying data points being class 1 is far higher than their being class 2, due to the greater number of class 1 data points with similar feature values. Thus, the KNN classifier outperforms the Naïve Bayes when it comes to class 2.</w:t>
+      </w:r>
+    </w:p>
+    <w:p/>
+    <w:p>
+      <w:r>
+        <w:t xml:space="preserve">Additionally, the decision boundary of the Naïve Bayes Classifier is less flexible than that of the KNN, which could also contribute to its worse accuracy. </w:t>
+      </w:r>
+      <w:r>
+        <w:t xml:space="preserve">This means that the KNN classifier can better handle the class 2 data points which stray into the space predominantly occupied by other classes.  </w:t>
+      </w:r>
+      <w:r>
+        <w:t xml:space="preserve">However, it does also make it prone to overfitting, especially on smaller datasets, whereas the Naïve Bayes Classifier largely avoids this issue. </w:t>
+      </w:r>
+    </w:p>
+    <w:p>
+      <w:r>
+        <w:rPr>
+          <w:noProof/>
+        </w:rPr>
+        <w:drawing>
+          <wp:anchor distT="0" distB="0" distL="114300" distR="114300" simplePos="0" relativeHeight="251677696" behindDoc="0" locked="0" layoutInCell="1" allowOverlap="1" wp14:anchorId="65D31442" wp14:editId="38E8DEB5">
+            <wp:simplePos x="0" y="0"/>
+            <wp:positionH relativeFrom="column">
+              <wp:posOffset>3086735</wp:posOffset>
+            </wp:positionH>
+            <wp:positionV relativeFrom="paragraph">
+              <wp:posOffset>135890</wp:posOffset>
+            </wp:positionV>
+            <wp:extent cx="3084195" cy="2677160"/>
+            <wp:effectExtent l="0" t="0" r="1905" b="8890"/>
+            <wp:wrapSquare wrapText="bothSides"/>
+            <wp:docPr id="15" name="Picture 15"/>
+            <wp:cNvGraphicFramePr>
+              <a:graphicFrameLocks xmlns:a="http://schemas.openxmlformats.org/drawingml/2006/main" noChangeAspect="1"/>
+            </wp:cNvGraphicFramePr>
+            <a:graphic xmlns:a="http://schemas.openxmlformats.org/drawingml/2006/main">
+              <a:graphicData uri="http://schemas.openxmlformats.org/drawingml/2006/picture">
+                <pic:pic xmlns:pic="http://schemas.openxmlformats.org/drawingml/2006/picture">
+                  <pic:nvPicPr>
+                    <pic:cNvPr id="0" name="Picture 1"/>
+                    <pic:cNvPicPr>
+                      <a:picLocks noChangeAspect="1" noChangeArrowheads="1"/>
+                    </pic:cNvPicPr>
+                  </pic:nvPicPr>
+                  <pic:blipFill>
+                    <a:blip r:embed="rId14">
+                      <a:extLst>
+                        <a:ext uri="{28A0092B-C50C-407E-A947-70E740481C1C}">
+                          <a14:useLocalDpi xmlns:a14="http://schemas.microsoft.com/office/drawing/2010/main" val="0"/>
+                        </a:ext>
+                      </a:extLst>
+                    </a:blip>
+                    <a:srcRect/>
+                    <a:stretch>
+                      <a:fillRect/>
+                    </a:stretch>
+                  </pic:blipFill>
+                  <pic:spPr bwMode="auto">
+                    <a:xfrm>
+                      <a:off x="0" y="0"/>
+                      <a:ext cx="3084195" cy="2677160"/>
+                    </a:xfrm>
+                    <a:prstGeom prst="rect">
+                      <a:avLst/>
+                    </a:prstGeom>
+                    <a:noFill/>
+                    <a:ln>
+                      <a:noFill/>
+                    </a:ln>
+                  </pic:spPr>
+                </pic:pic>
+              </a:graphicData>
+            </a:graphic>
+            <wp14:sizeRelV relativeFrom="margin">
+              <wp14:pctHeight>0</wp14:pctHeight>
+            </wp14:sizeRelV>
+          </wp:anchor>
+        </w:drawing>
+      </w:r>
+    </w:p>
+    <w:p>
+      <w:pPr>
+        <w:rPr>
+          <w:u w:val="single"/>
+        </w:rPr>
+      </w:pPr>
+      <w:r>
+        <w:rPr>
+          <w:u w:val="single"/>
+        </w:rPr>
+        <w:t>Three features KNN</w:t>
+      </w:r>
+    </w:p>
+    <w:p>
+      <w:r>
+        <w:t>We selected feature eleven for our third feature, after plotting each of the features against our already selected 1 and 7 on scatter plots. We were again looking for feature combinations that provided distinct clusters of data points within the same class. We particularly focused on choosing a third feature which</w:t>
+      </w:r>
+      <w:r>
+        <w:t>, when combined with features 1 and 7,</w:t>
+      </w:r>
+      <w:r>
+        <w:t xml:space="preserve"> would provide a good separation between samples of class 1 and class 2</w:t>
+      </w:r>
+      <w:r>
+        <w:t>, as</w:t>
+      </w:r>
+      <w:r>
+        <w:t xml:space="preserve"> </w:t>
+      </w:r>
+      <w:r>
+        <w:t>the confusion matrices for our two feature KNN classifier showed that the main source of errors was class 1 samples being misidentified as class 2.</w:t>
+      </w:r>
+    </w:p>
+    <w:p>
+      <w:r>
+        <w:rPr>
+          <w:noProof/>
+        </w:rPr>
+        <mc:AlternateContent>
+          <mc:Choice Requires="wps">
+            <w:drawing>
+              <wp:anchor distT="0" distB="0" distL="114300" distR="114300" simplePos="0" relativeHeight="251678720" behindDoc="1" locked="0" layoutInCell="1" allowOverlap="1" wp14:anchorId="7B49E328" wp14:editId="2BA97237">
+                <wp:simplePos x="0" y="0"/>
+                <wp:positionH relativeFrom="column">
+                  <wp:posOffset>3166440</wp:posOffset>
+                </wp:positionH>
+                <wp:positionV relativeFrom="page">
+                  <wp:posOffset>9553448</wp:posOffset>
+                </wp:positionV>
+                <wp:extent cx="3084195" cy="266700"/>
+                <wp:effectExtent l="0" t="0" r="1905" b="0"/>
+                <wp:wrapTight wrapText="bothSides">
+                  <wp:wrapPolygon edited="0">
+                    <wp:start x="0" y="0"/>
+                    <wp:lineTo x="0" y="20057"/>
+                    <wp:lineTo x="21480" y="20057"/>
+                    <wp:lineTo x="21480" y="0"/>
+                    <wp:lineTo x="0" y="0"/>
+                  </wp:wrapPolygon>
+                </wp:wrapTight>
+                <wp:docPr id="16" name="Text Box 16"/>
+                <wp:cNvGraphicFramePr/>
+                <a:graphic xmlns:a="http://schemas.openxmlformats.org/drawingml/2006/main">
+                  <a:graphicData uri="http://schemas.microsoft.com/office/word/2010/wordprocessingShape">
+                    <wps:wsp>
+                      <wps:cNvSpPr txBox="1"/>
+                      <wps:spPr>
+                        <a:xfrm>
+                          <a:off x="0" y="0"/>
+                          <a:ext cx="3084195" cy="266700"/>
+                        </a:xfrm>
+                        <a:prstGeom prst="rect">
+                          <a:avLst/>
+                        </a:prstGeom>
+                        <a:solidFill>
+                          <a:prstClr val="white"/>
+                        </a:solidFill>
+                        <a:ln>
+                          <a:noFill/>
+                        </a:ln>
+                      </wps:spPr>
+                      <wps:txbx>
+                        <w:txbxContent>
+                          <w:p>
+                            <w:pPr>
+                              <w:pStyle w:val="Caption"/>
+                              <w:jc w:val="center"/>
+                              <w:rPr>
+                                <w:noProof/>
+                                <w:sz w:val="24"/>
+                                <w:szCs w:val="24"/>
+                              </w:rPr>
+                            </w:pPr>
+                            <w:r>
+                              <w:t>Feature 11 plotted against 1 and 7</w:t>
+                            </w:r>
+                          </w:p>
+                        </w:txbxContent>
+                      </wps:txbx>
+                      <wps:bodyPr rot="0" spcFirstLastPara="0" vertOverflow="overflow" horzOverflow="overflow" vert="horz" wrap="square" lIns="0" tIns="0" rIns="0" bIns="0" numCol="1" spcCol="0" rtlCol="0" fromWordArt="0" anchor="t" anchorCtr="0" forceAA="0" compatLnSpc="1">
+                        <a:prstTxWarp prst="textNoShape">
+                          <a:avLst/>
+                        </a:prstTxWarp>
+                        <a:spAutoFit/>
+                      </wps:bodyPr>
+                    </wps:wsp>
+                  </a:graphicData>
+                </a:graphic>
+              </wp:anchor>
+            </w:drawing>
+          </mc:Choice>
+          <mc:Fallback>
+            <w:pict>
+              <v:shape w14:anchorId="7B49E328" id="Text Box 16" o:spid="_x0000_s1031" type="#_x0000_t202" style="position:absolute;margin-left:249.35pt;margin-top:752.25pt;width:242.85pt;height:21pt;z-index:-251637760;visibility:visible;mso-wrap-style:square;mso-wrap-distance-left:9pt;mso-wrap-distance-top:0;mso-wrap-distance-right:9pt;mso-wrap-distance-bottom:0;mso-position-horizontal:absolute;mso-position-horizontal-relative:text;mso-position-vertical:absolute;mso-position-vertical-relative:page;v-text-anchor:top" o:gfxdata="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" stroked="f">
+                <v:textbox style="mso-fit-shape-to-text:t" inset="0,0,0,0">
+                  <w:txbxContent>
+                    <w:p>
+                      <w:pPr>
+                        <w:pStyle w:val="Caption"/>
+                        <w:jc w:val="center"/>
+                        <w:rPr>
+                          <w:noProof/>
+                          <w:sz w:val="24"/>
+                          <w:szCs w:val="24"/>
+                        </w:rPr>
+                      </w:pPr>
+                      <w:r>
+                        <w:t>Feature 11 plotted against 1 and 7</w:t>
+                      </w:r>
+                    </w:p>
+                  </w:txbxContent>
+                </v:textbox>
+                <w10:wrap type="tight" anchory="page"/>
+              </v:shape>
+            </w:pict>
+          </mc:Fallback>
+        </mc:AlternateContent>
+      </w:r>
+    </w:p>
+    <w:p>
+      <w:r>
+        <w:lastRenderedPageBreak/>
+        <w:t xml:space="preserve">Additionally, feature 11 was a good selection due to the values it could take being significantly smaller than either of our other two features- in the training set, feature 11 ranged from </w:t>
+      </w:r>
+      <w:r>
+        <w:t>≈</w:t>
+      </w:r>
+      <w:r>
+        <w:t xml:space="preserve"> 0.4 – 1.6, compared to 0.5 – 4.0 for feature 1 and 11 – 15 for feature 7. This is ideal, as feature 11 has the most overlap of the three features, and thus should not affect classification as much as the other two, better suited features. However, this effect could be replicated by implementing </w:t>
+      </w:r>
+      <w:bookmarkStart w:id="0" w:name="_GoBack"/>
+      <w:bookmarkEnd w:id="0"/>
+      <w:r>
+        <w:t>distance weighting based on feature value, so it was more a convenience than a necessity when picking a third feature.</w:t>
+      </w:r>
+    </w:p>
+    <w:p>
+      <w:r>
+        <w:rPr>
+          <w:noProof/>
+        </w:rPr>
+        <w:drawing>
+          <wp:anchor distT="0" distB="0" distL="114300" distR="114300" simplePos="0" relativeHeight="251679744" behindDoc="1" locked="0" layoutInCell="1" allowOverlap="1" wp14:anchorId="34035F08" wp14:editId="28B19B93">
+            <wp:simplePos x="0" y="0"/>
+            <wp:positionH relativeFrom="column">
+              <wp:posOffset>-223114</wp:posOffset>
+            </wp:positionH>
+            <wp:positionV relativeFrom="paragraph">
+              <wp:posOffset>193370</wp:posOffset>
+            </wp:positionV>
+            <wp:extent cx="1954800" cy="1465200"/>
+            <wp:effectExtent l="0" t="0" r="7620" b="1905"/>
+            <wp:wrapTight wrapText="bothSides">
+              <wp:wrapPolygon edited="0">
+                <wp:start x="0" y="0"/>
+                <wp:lineTo x="0" y="21347"/>
+                <wp:lineTo x="21474" y="21347"/>
+                <wp:lineTo x="21474" y="0"/>
+                <wp:lineTo x="0" y="0"/>
+              </wp:wrapPolygon>
+            </wp:wrapTight>
+            <wp:docPr id="17" name="Picture 17"/>
+            <wp:cNvGraphicFramePr>
+              <a:graphicFrameLocks xmlns:a="http://schemas.openxmlformats.org/drawingml/2006/main" noChangeAspect="1"/>
+            </wp:cNvGraphicFramePr>
+            <a:graphic xmlns:a="http://schemas.openxmlformats.org/drawingml/2006/main">
+              <a:graphicData uri="http://schemas.openxmlformats.org/drawingml/2006/picture">
+                <pic:pic xmlns:pic="http://schemas.openxmlformats.org/drawingml/2006/picture">
+                  <pic:nvPicPr>
+                    <pic:cNvPr id="0" name="Picture 3"/>
+                    <pic:cNvPicPr>
+                      <a:picLocks noChangeAspect="1" noChangeArrowheads="1"/>
+                    </pic:cNvPicPr>
+                  </pic:nvPicPr>
+                  <pic:blipFill>
+                    <a:blip r:embed="rId15" cstate="print">
+                      <a:extLst>
+                        <a:ext uri="{28A0092B-C50C-407E-A947-70E740481C1C}">
+                          <a14:useLocalDpi xmlns:a14="http://schemas.microsoft.com/office/drawing/2010/main" val="0"/>
+                        </a:ext>
+                      </a:extLst>
+                    </a:blip>
+                    <a:srcRect/>
+                    <a:stretch>
+                      <a:fillRect/>
+                    </a:stretch>
+                  </pic:blipFill>
+                  <pic:spPr bwMode="auto">
+                    <a:xfrm>
+                      <a:off x="0" y="0"/>
+                      <a:ext cx="1954800" cy="1465200"/>
+                    </a:xfrm>
+                    <a:prstGeom prst="rect">
+                      <a:avLst/>
+                    </a:prstGeom>
+                    <a:noFill/>
+                    <a:ln>
+                      <a:noFill/>
+                    </a:ln>
+                  </pic:spPr>
+                </pic:pic>
+              </a:graphicData>
+            </a:graphic>
+            <wp14:sizeRelH relativeFrom="margin">
+              <wp14:pctWidth>0</wp14:pctWidth>
+            </wp14:sizeRelH>
+            <wp14:sizeRelV relativeFrom="margin">
+              <wp14:pctHeight>0</wp14:pctHeight>
+            </wp14:sizeRelV>
+          </wp:anchor>
+        </w:drawing>
+      </w:r>
+    </w:p>
+    <w:p>
+      <w:r>
+        <w:rPr>
+          <w:noProof/>
+        </w:rPr>
+        <mc:AlternateContent>
+          <mc:Choice Requires="wps">
+            <w:drawing>
+              <wp:anchor distT="0" distB="0" distL="114300" distR="114300" simplePos="0" relativeHeight="251685888" behindDoc="1" locked="0" layoutInCell="1" allowOverlap="1" wp14:anchorId="2CF84619" wp14:editId="0DDCB986">
+                <wp:simplePos x="0" y="0"/>
+                <wp:positionH relativeFrom="column">
+                  <wp:posOffset>1338453</wp:posOffset>
+                </wp:positionH>
+                <wp:positionV relativeFrom="paragraph">
+                  <wp:posOffset>1418590</wp:posOffset>
+                </wp:positionV>
+                <wp:extent cx="2107565" cy="635"/>
+                <wp:effectExtent l="0" t="0" r="6985" b="0"/>
+                <wp:wrapTight wrapText="bothSides">
+                  <wp:wrapPolygon edited="0">
+                    <wp:start x="0" y="0"/>
+                    <wp:lineTo x="0" y="20057"/>
+                    <wp:lineTo x="21476" y="20057"/>
+                    <wp:lineTo x="21476" y="0"/>
+                    <wp:lineTo x="0" y="0"/>
+                  </wp:wrapPolygon>
+                </wp:wrapTight>
+                <wp:docPr id="22" name="Text Box 22"/>
+                <wp:cNvGraphicFramePr/>
+                <a:graphic xmlns:a="http://schemas.openxmlformats.org/drawingml/2006/main">
+                  <a:graphicData uri="http://schemas.microsoft.com/office/word/2010/wordprocessingShape">
+                    <wps:wsp>
+                      <wps:cNvSpPr txBox="1"/>
+                      <wps:spPr>
+                        <a:xfrm>
+                          <a:off x="0" y="0"/>
+                          <a:ext cx="2107565" cy="635"/>
+                        </a:xfrm>
+                        <a:prstGeom prst="rect">
+                          <a:avLst/>
+                        </a:prstGeom>
+                        <a:solidFill>
+                          <a:prstClr val="white"/>
+                        </a:solidFill>
+                        <a:ln>
+                          <a:noFill/>
+                        </a:ln>
+                      </wps:spPr>
+                      <wps:txbx>
+                        <w:txbxContent>
+                          <w:p>
+                            <w:pPr>
+                              <w:pStyle w:val="Caption"/>
+                              <w:jc w:val="center"/>
+                              <w:rPr>
+                                <w:sz w:val="24"/>
+                                <w:szCs w:val="24"/>
+                              </w:rPr>
+                            </w:pPr>
+                            <w:r>
+                              <w:t>2</w:t>
+                            </w:r>
+                            <w:r>
+                              <w:t>-</w:t>
+                            </w:r>
+                            <w:r>
+                              <w:t>D</w:t>
+                            </w:r>
+                            <w:r>
+                              <w:t xml:space="preserve"> KNN, k=1</w:t>
+                            </w:r>
+                          </w:p>
+                        </w:txbxContent>
+                      </wps:txbx>
+                      <wps:bodyPr rot="0" spcFirstLastPara="0" vertOverflow="overflow" horzOverflow="overflow" vert="horz" wrap="square" lIns="0" tIns="0" rIns="0" bIns="0" numCol="1" spcCol="0" rtlCol="0" fromWordArt="0" anchor="t" anchorCtr="0" forceAA="0" compatLnSpc="1">
+                        <a:prstTxWarp prst="textNoShape">
+                          <a:avLst/>
+                        </a:prstTxWarp>
+                        <a:spAutoFit/>
+                      </wps:bodyPr>
+                    </wps:wsp>
+                  </a:graphicData>
+                </a:graphic>
+                <wp14:sizeRelH relativeFrom="margin">
+                  <wp14:pctWidth>0</wp14:pctWidth>
+                </wp14:sizeRelH>
+              </wp:anchor>
+            </w:drawing>
+          </mc:Choice>
+          <mc:Fallback>
+            <w:pict>
+              <v:shape w14:anchorId="2CF84619" id="Text Box 22" o:spid="_x0000_s1032" type="#_x0000_t202" style="position:absolute;margin-left:105.4pt;margin-top:111.7pt;width:165.95pt;height:.05pt;z-index:-251630592;visibility:visible;mso-wrap-style:square;mso-width-percent:0;mso-wrap-distance-left:9pt;mso-wrap-distance-top:0;mso-wrap-distance-right:9pt;mso-wrap-distance-bottom:0;mso-position-horizontal:absolute;mso-position-horizontal-relative:text;mso-position-vertical:absolute;mso-position-vertical-relative:text;mso-width-percent:0;mso-width-relative:margin;v-text-anchor:top" o:gfxdata="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" stroked="f">
+                <v:textbox style="mso-fit-shape-to-text:t" inset="0,0,0,0">
+                  <w:txbxContent>
+                    <w:p>
+                      <w:pPr>
+                        <w:pStyle w:val="Caption"/>
+                        <w:jc w:val="center"/>
+                        <w:rPr>
+                          <w:sz w:val="24"/>
+                          <w:szCs w:val="24"/>
+                        </w:rPr>
+                      </w:pPr>
+                      <w:r>
+                        <w:t>2</w:t>
+                      </w:r>
+                      <w:r>
+                        <w:t>-</w:t>
+                      </w:r>
+                      <w:r>
+                        <w:t>D</w:t>
+                      </w:r>
+                      <w:r>
+                        <w:t xml:space="preserve"> KNN, k=1</w:t>
+                      </w:r>
+                    </w:p>
+                  </w:txbxContent>
+                </v:textbox>
+                <w10:wrap type="tight"/>
+              </v:shape>
+            </w:pict>
+          </mc:Fallback>
+        </mc:AlternateContent>
+      </w:r>
+      <w:r>
+        <w:rPr>
+          <w:noProof/>
+        </w:rPr>
+        <mc:AlternateContent>
+          <mc:Choice Requires="wps">
+            <w:drawing>
+              <wp:anchor distT="0" distB="0" distL="114300" distR="114300" simplePos="0" relativeHeight="251681792" behindDoc="1" locked="0" layoutInCell="1" allowOverlap="1" wp14:anchorId="4DF790D2" wp14:editId="35ACEAD8">
+                <wp:simplePos x="0" y="0"/>
+                <wp:positionH relativeFrom="column">
+                  <wp:posOffset>-484581</wp:posOffset>
+                </wp:positionH>
+                <wp:positionV relativeFrom="paragraph">
+                  <wp:posOffset>1448435</wp:posOffset>
+                </wp:positionV>
+                <wp:extent cx="2190750" cy="172085"/>
+                <wp:effectExtent l="0" t="0" r="0" b="0"/>
+                <wp:wrapTight wrapText="bothSides">
+                  <wp:wrapPolygon edited="0">
+                    <wp:start x="0" y="0"/>
+                    <wp:lineTo x="0" y="19129"/>
+                    <wp:lineTo x="21412" y="19129"/>
+                    <wp:lineTo x="21412" y="0"/>
+                    <wp:lineTo x="0" y="0"/>
+                  </wp:wrapPolygon>
+                </wp:wrapTight>
+                <wp:docPr id="18" name="Text Box 18"/>
+                <wp:cNvGraphicFramePr/>
+                <a:graphic xmlns:a="http://schemas.openxmlformats.org/drawingml/2006/main">
+                  <a:graphicData uri="http://schemas.microsoft.com/office/word/2010/wordprocessingShape">
+                    <wps:wsp>
+                      <wps:cNvSpPr txBox="1"/>
+                      <wps:spPr>
+                        <a:xfrm>
+                          <a:off x="0" y="0"/>
+                          <a:ext cx="2190750" cy="172085"/>
+                        </a:xfrm>
+                        <a:prstGeom prst="rect">
+                          <a:avLst/>
+                        </a:prstGeom>
+                        <a:solidFill>
+                          <a:prstClr val="white"/>
+                        </a:solidFill>
+                        <a:ln>
+                          <a:noFill/>
+                        </a:ln>
+                      </wps:spPr>
+                      <wps:txbx>
+                        <w:txbxContent>
+                          <w:p>
+                            <w:pPr>
+                              <w:pStyle w:val="Caption"/>
+                              <w:jc w:val="center"/>
+                              <w:rPr>
+                                <w:sz w:val="24"/>
+                                <w:szCs w:val="24"/>
+                              </w:rPr>
+                            </w:pPr>
+                            <w:r>
+                              <w:t>3-D KNN, k=1</w:t>
+                            </w:r>
+                          </w:p>
+                        </w:txbxContent>
+                      </wps:txbx>
+                      <wps:bodyPr rot="0" spcFirstLastPara="0" vertOverflow="overflow" horzOverflow="overflow" vert="horz" wrap="square" lIns="0" tIns="0" rIns="0" bIns="0" numCol="1" spcCol="0" rtlCol="0" fromWordArt="0" anchor="t" anchorCtr="0" forceAA="0" compatLnSpc="1">
+                        <a:prstTxWarp prst="textNoShape">
+                          <a:avLst/>
+                        </a:prstTxWarp>
+                        <a:noAutofit/>
+                      </wps:bodyPr>
+                    </wps:wsp>
+                  </a:graphicData>
+                </a:graphic>
+                <wp14:sizeRelV relativeFrom="margin">
+                  <wp14:pctHeight>0</wp14:pctHeight>
+                </wp14:sizeRelV>
+              </wp:anchor>
+            </w:drawing>
+          </mc:Choice>
+          <mc:Fallback>
+            <w:pict>
+              <v:shape w14:anchorId="4DF790D2" id="Text Box 18" o:spid="_x0000_s1033" type="#_x0000_t202" style="position:absolute;margin-left:-38.15pt;margin-top:114.05pt;width:172.5pt;height:13.55pt;z-index:-251634688;visibility:visible;mso-wrap-style:square;mso-height-percent:0;mso-wrap-distance-left:9pt;mso-wrap-distance-top:0;mso-wrap-distance-right:9pt;mso-wrap-distance-bottom:0;mso-position-horizontal:absolute;mso-position-horizontal-relative:text;mso-position-vertical:absolute;mso-position-vertical-relative:text;mso-height-percent:0;mso-height-relative:margin;v-text-anchor:top" o:gfxdata="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" stroked="f">
+                <v:textbox inset="0,0,0,0">
+                  <w:txbxContent>
+                    <w:p>
+                      <w:pPr>
+                        <w:pStyle w:val="Caption"/>
+                        <w:jc w:val="center"/>
+                        <w:rPr>
+                          <w:sz w:val="24"/>
+                          <w:szCs w:val="24"/>
+                        </w:rPr>
+                      </w:pPr>
+                      <w:r>
+                        <w:t>3-D KNN, k=1</w:t>
+                      </w:r>
+                    </w:p>
+                  </w:txbxContent>
+                </v:textbox>
+                <w10:wrap type="tight"/>
+              </v:shape>
+            </w:pict>
+          </mc:Fallback>
+        </mc:AlternateContent>
+      </w:r>
+      <w:r>
+        <w:rPr>
+          <w:noProof/>
+        </w:rPr>
+        <w:drawing>
+          <wp:anchor distT="0" distB="0" distL="114300" distR="114300" simplePos="0" relativeHeight="251683840" behindDoc="0" locked="0" layoutInCell="1" allowOverlap="1" wp14:anchorId="56A0B4DB" wp14:editId="37948301">
+            <wp:simplePos x="0" y="0"/>
+            <wp:positionH relativeFrom="column">
+              <wp:posOffset>1502741</wp:posOffset>
+            </wp:positionH>
+            <wp:positionV relativeFrom="paragraph">
+              <wp:posOffset>6350</wp:posOffset>
+            </wp:positionV>
+            <wp:extent cx="1954800" cy="1468800"/>
+            <wp:effectExtent l="0" t="0" r="7620" b="0"/>
+            <wp:wrapSquare wrapText="bothSides"/>
+            <wp:docPr id="19" name="Picture 19"/>
+            <wp:cNvGraphicFramePr>
+              <a:graphicFrameLocks xmlns:a="http://schemas.openxmlformats.org/drawingml/2006/main" noChangeAspect="1"/>
+            </wp:cNvGraphicFramePr>
+            <a:graphic xmlns:a="http://schemas.openxmlformats.org/drawingml/2006/main">
+              <a:graphicData uri="http://schemas.openxmlformats.org/drawingml/2006/picture">
+                <pic:pic xmlns:pic="http://schemas.openxmlformats.org/drawingml/2006/picture">
+                  <pic:nvPicPr>
+                    <pic:cNvPr id="6" name="knn_cm.png"/>
+                    <pic:cNvPicPr/>
+                  </pic:nvPicPr>
+                  <pic:blipFill>
+                    <a:blip r:embed="rId9" cstate="print">
+                      <a:extLst>
+                        <a:ext uri="{28A0092B-C50C-407E-A947-70E740481C1C}">
+                          <a14:useLocalDpi xmlns:a14="http://schemas.microsoft.com/office/drawing/2010/main" val="0"/>
+                        </a:ext>
+                      </a:extLst>
+                    </a:blip>
+                    <a:stretch>
+                      <a:fillRect/>
+                    </a:stretch>
+                  </pic:blipFill>
+                  <pic:spPr>
+                    <a:xfrm>
+                      <a:off x="0" y="0"/>
+                      <a:ext cx="1954800" cy="1468800"/>
+                    </a:xfrm>
+                    <a:prstGeom prst="rect">
+                      <a:avLst/>
+                    </a:prstGeom>
+                  </pic:spPr>
+                </pic:pic>
+              </a:graphicData>
+            </a:graphic>
+            <wp14:sizeRelH relativeFrom="page">
+              <wp14:pctWidth>0</wp14:pctWidth>
+            </wp14:sizeRelH>
+            <wp14:sizeRelV relativeFrom="page">
+              <wp14:pctHeight>0</wp14:pctHeight>
+            </wp14:sizeRelV>
+          </wp:anchor>
+        </w:drawing>
+      </w:r>
+      <w:r>
+        <w:t>Comparing the</w:t>
+      </w:r>
+      <w:r>
+        <w:t xml:space="preserve"> confusion matr</w:t>
+      </w:r>
+      <w:r>
+        <w:t>ices of our 3-D and 2-D KNN, we can see that adding</w:t>
+      </w:r>
+      <w:r>
+        <w:t xml:space="preserve"> feature 11 successfully increased the number of true positives when it came to class 1 and class 3. It did however lead to a slight decrease in accuracy with regards to </w:t>
+      </w:r>
+      <w:r>
+        <w:t xml:space="preserve">class 2. This is because, the new feature combination introduces a significant outlier for class 2, which is surrounded by class 1 samples, as can be seen on the above scatter plot. </w:t>
+      </w:r>
+      <w:r>
+        <w:t>However, the increase in accuracy for classes 1 and 3 lead to an overall higher accuracy for our 3-D KNN classifier. Additionally, this outlier quickly ceases to be a problem as k increases</w:t>
+      </w:r>
+      <w:r>
+        <w:t>, since all of the samples immediately surrounding it are of class 1</w:t>
+      </w:r>
+      <w:r>
+        <w:t xml:space="preserve">. </w:t>
+      </w:r>
+    </w:p>
+    <w:p/>
+    <w:p>
+      <w:r>
+        <w:t>Overall, o</w:t>
+      </w:r>
+      <w:r>
+        <w:t xml:space="preserve">ur 3-D classifier provides greater accuracy than our 2-D classifier for all </w:t>
+      </w:r>
+      <w:r>
+        <w:rPr>
+          <w:i/>
+        </w:rPr>
+        <w:t>k</w:t>
+      </w:r>
+      <w:r>
+        <w:t xml:space="preserve"> </w:t>
+      </w:r>
+      <w:r>
+        <w:rPr>
+          <w:rFonts w:ascii="Cambria Math" w:hAnsi="Cambria Math" w:cs="Cambria Math"/>
+        </w:rPr>
+        <w:t>∈</w:t>
+      </w:r>
+      <w:r>
+        <w:rPr>
+          <w:rFonts w:ascii="Cambria Math" w:hAnsi="Cambria Math" w:cs="Cambria Math"/>
+        </w:rPr>
+        <w:t xml:space="preserve"> {</w:t>
+      </w:r>
+      <w:r>
+        <w:t>1</w:t>
+      </w:r>
+      <w:r>
+        <w:t>,</w:t>
+      </w:r>
+      <w:r>
+        <w:t xml:space="preserve"> 2</w:t>
+      </w:r>
+      <w:r>
+        <w:t>,</w:t>
+      </w:r>
+      <w:r>
+        <w:t xml:space="preserve"> 3</w:t>
+      </w:r>
+      <w:r>
+        <w:t>,</w:t>
+      </w:r>
+      <w:r>
+        <w:t xml:space="preserve"> 4</w:t>
+      </w:r>
+      <w:r>
+        <w:t>,</w:t>
+      </w:r>
+      <w:r>
+        <w:t xml:space="preserve"> 5</w:t>
+      </w:r>
+      <w:r>
+        <w:t>,</w:t>
+      </w:r>
+      <w:r>
+        <w:t xml:space="preserve"> 7</w:t>
+      </w:r>
+      <w:r>
+        <w:t xml:space="preserve">}. </w:t>
+      </w:r>
+      <w:r>
+        <w:t>This is due to the extra feature making it easier to determine the correct class in cases where the sample would be near the decision boundary in 2-D space.</w:t>
+      </w:r>
+    </w:p>
+    <w:p/>
+    <w:p/>
+    <w:p/>
+    <w:p/>
+    <w:p/>
+    <w:p/>
+    <w:p>
+      <w:r>
+        <w:tab/>
       </w:r>
     </w:p>
     <w:sectPr>
@@ -1227,7 +2201,7 @@
     </w:rPrDefault>
     <w:pPrDefault/>
   </w:docDefaults>
-  <w:latentStyles w:defLockedState="0" w:defUIPriority="99" w:defSemiHidden="0" w:defUnhideWhenUsed="0" w:defQFormat="0" w:count="375">
+  <w:latentStyles w:defLockedState="0" w:defUIPriority="99" w:defSemiHidden="0" w:defUnhideWhenUsed="0" w:defQFormat="0" w:count="376">
     <w:lsdException w:name="Normal" w:uiPriority="0" w:qFormat="1"/>
     <w:lsdException w:name="heading 1" w:uiPriority="9" w:qFormat="1"/>
     <w:lsdException w:name="heading 2" w:semiHidden="1" w:uiPriority="9" w:unhideWhenUsed="1" w:qFormat="1"/>
@@ -1603,6 +2577,7 @@
     <w:lsdException w:name="Smart Hyperlink" w:semiHidden="1" w:unhideWhenUsed="1"/>
     <w:lsdException w:name="Hashtag" w:semiHidden="1" w:unhideWhenUsed="1"/>
     <w:lsdException w:name="Unresolved Mention" w:semiHidden="1" w:unhideWhenUsed="1"/>
+    <w:lsdException w:name="Smart Link" w:semiHidden="1" w:unhideWhenUsed="1"/>
   </w:latentStyles>
   <w:style w:type="paragraph" w:default="1" w:styleId="Normal">
     <w:name w:val="Normal"/>
@@ -1650,6 +2625,33 @@
       <w:i/>
       <w:iCs/>
       <w:color w:val="44546A" w:themeColor="text2"/>
+      <w:sz w:val="18"/>
+      <w:szCs w:val="18"/>
+    </w:rPr>
+  </w:style>
+  <w:style w:type="paragraph" w:styleId="BalloonText">
+    <w:name w:val="Balloon Text"/>
+    <w:basedOn w:val="Normal"/>
+    <w:link w:val="BalloonTextChar"/>
+    <w:uiPriority w:val="99"/>
+    <w:semiHidden/>
+    <w:unhideWhenUsed/>
+    <w:rsid w:val="00B20EC3"/>
+    <w:rPr>
+      <w:rFonts w:ascii="Segoe UI" w:hAnsi="Segoe UI" w:cs="Segoe UI"/>
+      <w:sz w:val="18"/>
+      <w:szCs w:val="18"/>
+    </w:rPr>
+  </w:style>
+  <w:style w:type="character" w:customStyle="1" w:styleId="BalloonTextChar">
+    <w:name w:val="Balloon Text Char"/>
+    <w:basedOn w:val="DefaultParagraphFont"/>
+    <w:link w:val="BalloonText"/>
+    <w:uiPriority w:val="99"/>
+    <w:semiHidden/>
+    <w:rsid w:val="00B20EC3"/>
+    <w:rPr>
+      <w:rFonts w:ascii="Segoe UI" w:hAnsi="Segoe UI" w:cs="Segoe UI"/>
       <w:sz w:val="18"/>
       <w:szCs w:val="18"/>
     </w:rPr>

</xml_diff>